<commit_message>
progress bar on life bar now follows your direction
</commit_message>
<xml_diff>
--- a/documentation/Game Design Document.docx
+++ b/documentation/Game Design Document.docx
@@ -44,7 +44,21 @@
         <w:rPr>
           <w:rFonts w:ascii="Copperplate Gothic Bold" w:hAnsi="Copperplate Gothic Bold"/>
         </w:rPr>
-        <w:t>noob imps, then more advanced imps, then pitlords, demons, devils etc…</w:t>
+        <w:t xml:space="preserve">noob imps, then more advanced imps, then </w:t>
+      </w:r>
+      <w:proofErr w:type="spellStart"/>
+      <w:r>
+        <w:rPr>
+          <w:rFonts w:ascii="Copperplate Gothic Bold" w:hAnsi="Copperplate Gothic Bold"/>
+        </w:rPr>
+        <w:t>pitlords</w:t>
+      </w:r>
+      <w:proofErr w:type="spellEnd"/>
+      <w:r>
+        <w:rPr>
+          <w:rFonts w:ascii="Copperplate Gothic Bold" w:hAnsi="Copperplate Gothic Bold"/>
+        </w:rPr>
+        <w:t>, demons, devils etc…</w:t>
       </w:r>
     </w:p>
     <w:p>
@@ -329,6 +343,11 @@
       </w:r>
     </w:p>
     <w:p>
+      <w:pPr>
+        <w:rPr>
+          <w:rFonts w:ascii="Copperplate Gothic Bold" w:hAnsi="Copperplate Gothic Bold"/>
+        </w:rPr>
+      </w:pPr>
       <w:r>
         <w:rPr>
           <w:rFonts w:ascii="Copperplate Gothic Bold" w:hAnsi="Copperplate Gothic Bold"/>
@@ -355,21 +374,52 @@
         <w:t>One character that can play any class</w:t>
       </w:r>
     </w:p>
+    <w:p>
+      <w:pPr>
+        <w:rPr>
+          <w:rFonts w:ascii="Copperplate Gothic Bold" w:hAnsi="Copperplate Gothic Bold"/>
+        </w:rPr>
+      </w:pPr>
+    </w:p>
+    <w:p>
+      <w:r>
+        <w:rPr>
+          <w:rFonts w:ascii="Copperplate Gothic Bold" w:hAnsi="Copperplate Gothic Bold"/>
+        </w:rPr>
+        <w:t xml:space="preserve">6/11/2024: When </w:t>
+      </w:r>
+      <w:proofErr w:type="spellStart"/>
+      <w:r>
+        <w:rPr>
+          <w:rFonts w:ascii="Copperplate Gothic Bold" w:hAnsi="Copperplate Gothic Bold"/>
+        </w:rPr>
+        <w:t>leveling</w:t>
+      </w:r>
+      <w:proofErr w:type="spellEnd"/>
+      <w:r>
+        <w:rPr>
+          <w:rFonts w:ascii="Copperplate Gothic Bold" w:hAnsi="Copperplate Gothic Bold"/>
+        </w:rPr>
+        <w:t xml:space="preserve"> up, open forge menu with 3 options – Fire, Cold, Lightning. These elements have different modifiers. For example, Fire element can roll between fire damage over time, Fire damage, fire shield, fire dash, fire nova. Ice would have flat ice damage, freeze chance, chill effect, and so on… </w:t>
+      </w:r>
+    </w:p>
     <w:p/>
     <w:p/>
     <w:p>
       <w:pPr>
         <w:rPr>
           <w:color w:val="FF0000"/>
-          <w:lang w:val="ru-RU"/>
-        </w:rPr>
-      </w:pPr>
-      <w:r>
-        <w:rPr>
-          <w:lang w:val="ru-RU"/>
-        </w:rPr>
-        <w:t>1 с</w:t>
-      </w:r>
+        </w:rPr>
+      </w:pPr>
+      <w:r>
+        <w:lastRenderedPageBreak/>
+        <w:t xml:space="preserve">When </w:t>
+      </w:r>
+      <w:proofErr w:type="spellStart"/>
+      <w:r>
+        <w:t>yo</w:t>
+      </w:r>
+      <w:proofErr w:type="spellEnd"/>
     </w:p>
     <w:sectPr>
       <w:pgSz w:w="11906" w:h="16838"/>

</xml_diff>